<commit_message>
Edit in document report
</commit_message>
<xml_diff>
--- a/DSP_Assingnment1_MinaAlbert_20210417_NadaMohamed_.docx
+++ b/DSP_Assingnment1_MinaAlbert_20210417_NadaMohamed_.docx
@@ -719,6 +719,21 @@
         <w:rPr>
           <w:rFonts w:ascii="Cambria" w:hAnsi="Cambria"/>
         </w:rPr>
+        <w:t xml:space="preserve"> </w:t>
+      </w:r>
+    </w:p>
+    <w:p>
+      <w:pPr>
+        <w:pStyle w:val="Normal"/>
+        <w:rPr>
+          <w:rFonts w:ascii="Cambria" w:hAnsi="Cambria"/>
+        </w:rPr>
+      </w:pPr>
+      <w:r>
+        <w:rPr>
+          <w:rFonts w:ascii="Cambria" w:hAnsi="Cambria"/>
+        </w:rPr>
+        <w:t xml:space="preserve"> </w:t>
       </w:r>
     </w:p>
     <w:p>
@@ -1850,19 +1865,121 @@
         </w:rPr>
       </w:pPr>
       <w:r>
+        <w:rPr>
+          <w:rFonts w:ascii="Cambria" w:hAnsi="Cambria"/>
+          <w:b w:val="false"/>
+          <w:i w:val="false"/>
+          <w:caps w:val="false"/>
+          <w:smallCaps w:val="false"/>
+          <w:strike w:val="false"/>
+          <w:dstrike w:val="false"/>
+          <w:color w:themeColor="accent6" w:themeShade="bf" w:val="538135"/>
+          <w:sz w:val="36"/>
+          <w:szCs w:val="32"/>
+          <w:u w:val="none"/>
+          <w:effect w:val="none"/>
+          <w:shd w:fill="auto" w:val="clear"/>
+        </w:rPr>
+        <w:t xml:space="preserve">Plot of </w:t>
+      </w:r>
+      <w:r>
+        <w:rPr>
+          <w:rFonts w:ascii="Cambria" w:hAnsi="Cambria"/>
+          <w:b w:val="false"/>
+          <w:i w:val="false"/>
+          <w:caps w:val="false"/>
+          <w:smallCaps w:val="false"/>
+          <w:strike w:val="false"/>
+          <w:dstrike w:val="false"/>
+          <w:color w:themeColor="accent6" w:themeShade="bf" w:val="538135"/>
+          <w:sz w:val="36"/>
+          <w:szCs w:val="32"/>
+          <w:u w:val="none"/>
+          <w:effect w:val="none"/>
+          <w:shd w:fill="auto" w:val="clear"/>
+        </w:rPr>
+        <w:t>Complicated Singal</w:t>
+      </w:r>
+      <w:r>
+        <w:rPr>
+          <w:rFonts w:ascii="Cambria" w:hAnsi="Cambria"/>
+          <w:b w:val="false"/>
+          <w:i w:val="false"/>
+          <w:caps w:val="false"/>
+          <w:smallCaps w:val="false"/>
+          <w:strike w:val="false"/>
+          <w:dstrike w:val="false"/>
+          <w:color w:themeColor="accent6" w:themeShade="bf" w:val="538135"/>
+          <w:sz w:val="36"/>
+          <w:szCs w:val="32"/>
+          <w:u w:val="none"/>
+          <w:effect w:val="none"/>
+          <w:shd w:fill="auto" w:val="clear"/>
+        </w:rPr>
+        <w:t xml:space="preserve"> </w:t>
+      </w:r>
+      <w:r>
+        <w:rPr>
+          <w:rFonts w:ascii="Cambria" w:hAnsi="Cambria"/>
+          <w:b w:val="false"/>
+          <w:i w:val="false"/>
+          <w:caps w:val="false"/>
+          <w:smallCaps w:val="false"/>
+          <w:strike w:val="false"/>
+          <w:dstrike w:val="false"/>
+          <w:color w:themeColor="accent6" w:themeShade="bf" w:val="538135"/>
+          <w:sz w:val="36"/>
+          <w:szCs w:val="32"/>
+          <w:u w:val="none"/>
+          <w:effect w:val="none"/>
+          <w:shd w:fill="auto" w:val="clear"/>
+        </w:rPr>
+        <w:t>x</w:t>
+      </w:r>
+      <w:r>
+        <w:rPr>
+          <w:rFonts w:ascii="Cambria" w:hAnsi="Cambria"/>
+          <w:b w:val="false"/>
+          <w:i w:val="false"/>
+          <w:caps w:val="false"/>
+          <w:smallCaps w:val="false"/>
+          <w:strike w:val="false"/>
+          <w:dstrike w:val="false"/>
+          <w:color w:themeColor="accent6" w:themeShade="bf" w:val="538135"/>
+          <w:sz w:val="36"/>
+          <w:szCs w:val="32"/>
+          <w:u w:val="none"/>
+          <w:effect w:val="none"/>
+          <w:shd w:fill="auto" w:val="clear"/>
+        </w:rPr>
+        <w:t>[n]:</w:t>
+      </w:r>
+    </w:p>
+    <w:p>
+      <w:pPr>
+        <w:pStyle w:val="Normal"/>
+        <w:spacing w:before="240" w:after="208"/>
+        <w:jc w:val="center"/>
+        <w:rPr>
+          <w:sz w:val="52"/>
+          <w:szCs w:val="32"/>
+        </w:rPr>
+      </w:pPr>
+      <w:r>
+        <w:rPr/>
         <w:drawing>
-          <wp:anchor behindDoc="0" distT="0" distB="0" distL="0" distR="0" simplePos="0" locked="0" layoutInCell="0" allowOverlap="1" relativeHeight="8">
+          <wp:anchor behindDoc="0" distT="0" distB="0" distL="0" distR="0" simplePos="0" locked="0" layoutInCell="0" allowOverlap="1" relativeHeight="10">
             <wp:simplePos x="0" y="0"/>
             <wp:positionH relativeFrom="column">
-              <wp:posOffset>-64770</wp:posOffset>
+              <wp:posOffset>116205</wp:posOffset>
             </wp:positionH>
             <wp:positionV relativeFrom="paragraph">
-              <wp:posOffset>666750</wp:posOffset>
+              <wp:posOffset>339725</wp:posOffset>
             </wp:positionV>
-            <wp:extent cx="6405880" cy="3472815"/>
+            <wp:extent cx="5920740" cy="3209925"/>
             <wp:effectExtent l="0" t="0" r="0" b="0"/>
             <wp:wrapSquare wrapText="largest"/>
-            <wp:docPr id="13" name="Image2" descr=""/>
+            <wp:docPr id="13" name="Image3" descr=""/>
             <wp:cNvGraphicFramePr>
               <a:graphicFrameLocks xmlns:a="http://schemas.openxmlformats.org/drawingml/2006/main" noChangeAspect="1"/>
             </wp:cNvGraphicFramePr>
@@ -1870,7 +1987,7 @@
               <a:graphicData uri="http://schemas.openxmlformats.org/drawingml/2006/picture">
                 <pic:pic xmlns:pic="http://schemas.openxmlformats.org/drawingml/2006/picture">
                   <pic:nvPicPr>
-                    <pic:cNvPr id="13" name="Image2" descr=""/>
+                    <pic:cNvPr id="13" name="Image3" descr=""/>
                     <pic:cNvPicPr>
                       <a:picLocks noChangeAspect="1" noChangeArrowheads="1"/>
                     </pic:cNvPicPr>
@@ -1884,7 +2001,7 @@
                   <pic:spPr bwMode="auto">
                     <a:xfrm>
                       <a:off x="0" y="0"/>
-                      <a:ext cx="6405880" cy="3472815"/>
+                      <a:ext cx="5920740" cy="3209925"/>
                     </a:xfrm>
                     <a:prstGeom prst="rect">
                       <a:avLst/>
@@ -1896,96 +2013,6 @@
           </wp:anchor>
         </w:drawing>
       </w:r>
-      <w:r>
-        <w:rPr>
-          <w:rFonts w:ascii="Cambria" w:hAnsi="Cambria"/>
-          <w:b w:val="false"/>
-          <w:i w:val="false"/>
-          <w:caps w:val="false"/>
-          <w:smallCaps w:val="false"/>
-          <w:strike w:val="false"/>
-          <w:dstrike w:val="false"/>
-          <w:color w:themeColor="accent6" w:themeShade="bf" w:val="538135"/>
-          <w:sz w:val="36"/>
-          <w:szCs w:val="32"/>
-          <w:u w:val="none"/>
-          <w:effect w:val="none"/>
-          <w:shd w:fill="auto" w:val="clear"/>
-        </w:rPr>
-        <w:t xml:space="preserve">Plot of </w:t>
-      </w:r>
-      <w:r>
-        <w:rPr>
-          <w:rFonts w:ascii="Cambria" w:hAnsi="Cambria"/>
-          <w:b w:val="false"/>
-          <w:i w:val="false"/>
-          <w:caps w:val="false"/>
-          <w:smallCaps w:val="false"/>
-          <w:strike w:val="false"/>
-          <w:dstrike w:val="false"/>
-          <w:color w:themeColor="accent6" w:themeShade="bf" w:val="538135"/>
-          <w:sz w:val="36"/>
-          <w:szCs w:val="32"/>
-          <w:u w:val="none"/>
-          <w:effect w:val="none"/>
-          <w:shd w:fill="auto" w:val="clear"/>
-        </w:rPr>
-        <w:t>Complicated Singal</w:t>
-      </w:r>
-      <w:r>
-        <w:rPr>
-          <w:rFonts w:ascii="Cambria" w:hAnsi="Cambria"/>
-          <w:b w:val="false"/>
-          <w:i w:val="false"/>
-          <w:caps w:val="false"/>
-          <w:smallCaps w:val="false"/>
-          <w:strike w:val="false"/>
-          <w:dstrike w:val="false"/>
-          <w:color w:themeColor="accent6" w:themeShade="bf" w:val="538135"/>
-          <w:sz w:val="36"/>
-          <w:szCs w:val="32"/>
-          <w:u w:val="none"/>
-          <w:effect w:val="none"/>
-          <w:shd w:fill="auto" w:val="clear"/>
-        </w:rPr>
-        <w:t xml:space="preserve"> </w:t>
-      </w:r>
-      <w:r>
-        <w:rPr>
-          <w:rFonts w:ascii="Cambria" w:hAnsi="Cambria"/>
-          <w:b w:val="false"/>
-          <w:i w:val="false"/>
-          <w:caps w:val="false"/>
-          <w:smallCaps w:val="false"/>
-          <w:strike w:val="false"/>
-          <w:dstrike w:val="false"/>
-          <w:color w:themeColor="accent6" w:themeShade="bf" w:val="538135"/>
-          <w:sz w:val="36"/>
-          <w:szCs w:val="32"/>
-          <w:u w:val="none"/>
-          <w:effect w:val="none"/>
-          <w:shd w:fill="auto" w:val="clear"/>
-        </w:rPr>
-        <w:t>x</w:t>
-      </w:r>
-      <w:r>
-        <w:rPr>
-          <w:rFonts w:ascii="Cambria" w:hAnsi="Cambria"/>
-          <w:b w:val="false"/>
-          <w:i w:val="false"/>
-          <w:caps w:val="false"/>
-          <w:smallCaps w:val="false"/>
-          <w:strike w:val="false"/>
-          <w:dstrike w:val="false"/>
-          <w:color w:themeColor="accent6" w:themeShade="bf" w:val="538135"/>
-          <w:sz w:val="36"/>
-          <w:szCs w:val="32"/>
-          <w:u w:val="none"/>
-          <w:effect w:val="none"/>
-          <w:shd w:fill="auto" w:val="clear"/>
-        </w:rPr>
-        <w:t>[n]:</w:t>
-      </w:r>
     </w:p>
     <w:p>
       <w:pPr>
@@ -2089,20 +2116,7 @@
       <w:pPr>
         <w:pStyle w:val="Normal"/>
         <w:spacing w:before="240" w:after="208"/>
-        <w:jc w:val="center"/>
-        <w:rPr>
-          <w:sz w:val="52"/>
-          <w:szCs w:val="32"/>
-        </w:rPr>
-      </w:pPr>
-      <w:r>
-        <w:rPr/>
-      </w:r>
-    </w:p>
-    <w:p>
-      <w:pPr>
-        <w:pStyle w:val="Normal"/>
-        <w:spacing w:before="240" w:after="208"/>
+        <w:ind w:hanging="0"/>
         <w:jc w:val="center"/>
         <w:rPr>
           <w:sz w:val="52"/>
@@ -2238,19 +2252,84 @@
         </w:rPr>
       </w:pPr>
       <w:r>
+        <w:rPr>
+          <w:rFonts w:ascii="Cambria" w:hAnsi="Cambria"/>
+          <w:b w:val="false"/>
+          <w:i w:val="false"/>
+          <w:caps w:val="false"/>
+          <w:smallCaps w:val="false"/>
+          <w:strike w:val="false"/>
+          <w:dstrike w:val="false"/>
+          <w:color w:themeColor="accent6" w:themeShade="bf" w:val="538135"/>
+          <w:sz w:val="36"/>
+          <w:szCs w:val="32"/>
+          <w:u w:val="none"/>
+          <w:effect w:val="none"/>
+          <w:shd w:fill="auto" w:val="clear"/>
+        </w:rPr>
+        <w:t xml:space="preserve">Plot of Response </w:t>
+      </w:r>
+      <w:r>
+        <w:rPr>
+          <w:rFonts w:ascii="Cambria" w:hAnsi="Cambria"/>
+          <w:b w:val="false"/>
+          <w:i w:val="false"/>
+          <w:caps w:val="false"/>
+          <w:smallCaps w:val="false"/>
+          <w:strike w:val="false"/>
+          <w:dstrike w:val="false"/>
+          <w:color w:themeColor="accent6" w:themeShade="bf" w:val="538135"/>
+          <w:sz w:val="36"/>
+          <w:szCs w:val="32"/>
+          <w:u w:val="none"/>
+          <w:effect w:val="none"/>
+          <w:shd w:fill="auto" w:val="clear"/>
+        </w:rPr>
+        <w:t xml:space="preserve">y[n] = x[n] * </w:t>
+      </w:r>
+      <w:r>
+        <w:rPr>
+          <w:rFonts w:ascii="Cambria" w:hAnsi="Cambria"/>
+          <w:b w:val="false"/>
+          <w:i w:val="false"/>
+          <w:caps w:val="false"/>
+          <w:smallCaps w:val="false"/>
+          <w:strike w:val="false"/>
+          <w:dstrike w:val="false"/>
+          <w:color w:themeColor="accent6" w:themeShade="bf" w:val="538135"/>
+          <w:sz w:val="36"/>
+          <w:szCs w:val="32"/>
+          <w:u w:val="none"/>
+          <w:effect w:val="none"/>
+          <w:shd w:fill="auto" w:val="clear"/>
+        </w:rPr>
+        <w:t>h[n]:</w:t>
+      </w:r>
+    </w:p>
+    <w:p>
+      <w:pPr>
+        <w:pStyle w:val="Normal"/>
+        <w:rPr>
+          <w:rFonts w:ascii="Cambria" w:hAnsi="Cambria"/>
+          <w:color w:val="auto"/>
+          <w:sz w:val="28"/>
+          <w:szCs w:val="24"/>
+        </w:rPr>
+      </w:pPr>
+      <w:r>
         <w:drawing>
-          <wp:anchor behindDoc="0" distT="0" distB="0" distL="0" distR="0" simplePos="0" locked="0" layoutInCell="0" allowOverlap="1" relativeHeight="10">
+          <wp:anchor behindDoc="0" distT="0" distB="0" distL="0" distR="0" simplePos="0" locked="0" layoutInCell="0" allowOverlap="1" relativeHeight="9">
             <wp:simplePos x="0" y="0"/>
             <wp:positionH relativeFrom="column">
-              <wp:posOffset>-403860</wp:posOffset>
+              <wp:posOffset>-271780</wp:posOffset>
             </wp:positionH>
             <wp:positionV relativeFrom="paragraph">
-              <wp:posOffset>504825</wp:posOffset>
+              <wp:posOffset>41910</wp:posOffset>
             </wp:positionV>
-            <wp:extent cx="6846570" cy="3711575"/>
+            <wp:extent cx="6669405" cy="3509645"/>
             <wp:effectExtent l="0" t="0" r="0" b="0"/>
             <wp:wrapSquare wrapText="largest"/>
-            <wp:docPr id="16" name="Image3" descr=""/>
+            <wp:docPr id="16" name="Image2" descr=""/>
             <wp:cNvGraphicFramePr>
               <a:graphicFrameLocks xmlns:a="http://schemas.openxmlformats.org/drawingml/2006/main" noChangeAspect="1"/>
             </wp:cNvGraphicFramePr>
@@ -2258,7 +2337,7 @@
               <a:graphicData uri="http://schemas.openxmlformats.org/drawingml/2006/picture">
                 <pic:pic xmlns:pic="http://schemas.openxmlformats.org/drawingml/2006/picture">
                   <pic:nvPicPr>
-                    <pic:cNvPr id="16" name="Image3" descr=""/>
+                    <pic:cNvPr id="16" name="Image2" descr=""/>
                     <pic:cNvPicPr>
                       <a:picLocks noChangeAspect="1" noChangeArrowheads="1"/>
                     </pic:cNvPicPr>
@@ -2272,7 +2351,7 @@
                   <pic:spPr bwMode="auto">
                     <a:xfrm>
                       <a:off x="0" y="0"/>
-                      <a:ext cx="6846570" cy="3711575"/>
+                      <a:ext cx="6669405" cy="3509645"/>
                     </a:xfrm>
                     <a:prstGeom prst="rect">
                       <a:avLst/>
@@ -2287,75 +2366,11 @@
       <w:r>
         <w:rPr>
           <w:rFonts w:ascii="Cambria" w:hAnsi="Cambria"/>
-          <w:b w:val="false"/>
-          <w:i w:val="false"/>
-          <w:caps w:val="false"/>
-          <w:smallCaps w:val="false"/>
-          <w:strike w:val="false"/>
-          <w:dstrike w:val="false"/>
-          <w:color w:themeColor="accent6" w:themeShade="bf" w:val="538135"/>
-          <w:sz w:val="36"/>
-          <w:szCs w:val="32"/>
-          <w:u w:val="none"/>
-          <w:effect w:val="none"/>
-          <w:shd w:fill="auto" w:val="clear"/>
-        </w:rPr>
-        <w:t xml:space="preserve">Plot of Response </w:t>
-      </w:r>
-      <w:r>
-        <w:rPr>
-          <w:rFonts w:ascii="Cambria" w:hAnsi="Cambria"/>
-          <w:b w:val="false"/>
-          <w:i w:val="false"/>
-          <w:caps w:val="false"/>
-          <w:smallCaps w:val="false"/>
-          <w:strike w:val="false"/>
-          <w:dstrike w:val="false"/>
-          <w:color w:themeColor="accent6" w:themeShade="bf" w:val="538135"/>
-          <w:sz w:val="36"/>
-          <w:szCs w:val="32"/>
-          <w:u w:val="none"/>
-          <w:effect w:val="none"/>
-          <w:shd w:fill="auto" w:val="clear"/>
-        </w:rPr>
-        <w:t xml:space="preserve">y[n] = x[n] * </w:t>
-      </w:r>
-      <w:r>
-        <w:rPr>
-          <w:rFonts w:ascii="Cambria" w:hAnsi="Cambria"/>
-          <w:b w:val="false"/>
-          <w:i w:val="false"/>
-          <w:caps w:val="false"/>
-          <w:smallCaps w:val="false"/>
-          <w:strike w:val="false"/>
-          <w:dstrike w:val="false"/>
-          <w:color w:themeColor="accent6" w:themeShade="bf" w:val="538135"/>
-          <w:sz w:val="36"/>
-          <w:szCs w:val="32"/>
-          <w:u w:val="none"/>
-          <w:effect w:val="none"/>
-          <w:shd w:fill="auto" w:val="clear"/>
-        </w:rPr>
-        <w:t>h[n]:</w:t>
-      </w:r>
-    </w:p>
-    <w:p>
-      <w:pPr>
-        <w:pStyle w:val="Normal"/>
-        <w:rPr>
-          <w:rFonts w:ascii="Cambria" w:hAnsi="Cambria"/>
           <w:color w:val="auto"/>
           <w:sz w:val="28"/>
           <w:szCs w:val="24"/>
         </w:rPr>
-      </w:pPr>
-      <w:r>
-        <w:rPr>
-          <w:rFonts w:ascii="Cambria" w:hAnsi="Cambria"/>
-          <w:color w:val="auto"/>
-          <w:sz w:val="28"/>
-          <w:szCs w:val="24"/>
-        </w:rPr>
+        <w:br/>
         <w:t>As noticed, the filtered signal reveals that the lower frequency component 0.075 (6 cycles) is allowed through, while the higher frequency component 0.552 (44 cycles) is diminished. This demonstrates the filter's efficiency in blocking frequencies above its cut-off frequency (0.3141), effectively passing signals below this threshold while attenuating higher frequencies.</w:t>
       </w:r>
     </w:p>

</xml_diff>